<commit_message>
rewrote short abstract for flyer
</commit_message>
<xml_diff>
--- a/flyer-abstract.docx
+++ b/flyer-abstract.docx
@@ -3,96 +3,338 @@
 <w:document xmlns:wpc="http://schemas.microsoft.com/office/word/2010/wordprocessingCanvas" xmlns:cx="http://schemas.microsoft.com/office/drawing/2014/chartex" xmlns:cx1="http://schemas.microsoft.com/office/drawing/2015/9/8/chartex" xmlns:cx2="http://schemas.microsoft.com/office/drawing/2015/10/21/chartex" xmlns:cx3="http://schemas.microsoft.com/office/drawing/2016/5/9/chartex" xmlns:cx4="http://schemas.microsoft.com/office/drawing/2016/5/10/chartex" xmlns:cx5="http://schemas.microsoft.com/office/drawing/2016/5/11/chartex" xmlns:cx6="http://schemas.microsoft.com/office/drawing/2016/5/12/chartex" xmlns:cx7="http://schemas.microsoft.com/office/drawing/2016/5/13/chartex" xmlns:cx8="http://schemas.microsoft.com/office/drawing/2016/5/14/chartex" xmlns:mc="http://schemas.openxmlformats.org/markup-compatibility/2006" xmlns:aink="http://schemas.microsoft.com/office/drawing/2016/ink" xmlns:am3d="http://schemas.microsoft.com/office/drawing/2017/model3d" xmlns:o="urn:schemas-microsoft-com:office:office" xmlns:r="http://schemas.openxmlformats.org/officeDocument/2006/relationships" xmlns:m="http://schemas.openxmlformats.org/officeDocument/2006/math" xmlns:v="urn:schemas-microsoft-com:vml" xmlns:wp14="http://schemas.microsoft.com/office/word/2010/wordprocessingDrawing" xmlns:wp="http://schemas.openxmlformats.org/drawingml/2006/wordprocessingDrawing" xmlns:w10="urn:schemas-microsoft-com:office:word" xmlns:w="http://schemas.openxmlformats.org/wordprocessingml/2006/main" xmlns:w14="http://schemas.microsoft.com/office/word/2010/wordml" xmlns:w15="http://schemas.microsoft.com/office/word/2012/wordml" xmlns:w16cid="http://schemas.microsoft.com/office/word/2016/wordml/cid" xmlns:w16se="http://schemas.microsoft.com/office/word/2015/wordml/symex" xmlns:wpg="http://schemas.microsoft.com/office/word/2010/wordprocessingGroup" xmlns:wpi="http://schemas.microsoft.com/office/word/2010/wordprocessingInk" xmlns:wne="http://schemas.microsoft.com/office/word/2006/wordml" xmlns:wps="http://schemas.microsoft.com/office/word/2010/wordprocessingShape" mc:Ignorable="w14 w15 w16se w16cid wp14">
   <w:body>
     <w:p>
-      <w:r>
-        <w:t>T</w:t>
-      </w:r>
-      <w:r>
-        <w:t>he mechanisms by which</w:t>
-      </w:r>
-      <w:r>
-        <w:t xml:space="preserve"> selective bio</w:t>
-      </w:r>
-      <w:r>
-        <w:t>filters function</w:t>
-      </w:r>
-      <w:r>
-        <w:t xml:space="preserve"> were investigated using both theory and experiment,</w:t>
-      </w:r>
-      <w:r>
-        <w:t xml:space="preserve"> using </w:t>
-      </w:r>
-      <w:r>
-        <w:t xml:space="preserve">selective transport </w:t>
-      </w:r>
-      <w:r>
-        <w:t>through</w:t>
-      </w:r>
-      <w:r>
-        <w:t xml:space="preserve"> the </w:t>
-      </w:r>
-      <w:r>
-        <w:t xml:space="preserve">cell’s </w:t>
-      </w:r>
-      <w:r>
-        <w:t>nuclear pore</w:t>
-      </w:r>
-      <w:r>
-        <w:t xml:space="preserve"> </w:t>
-      </w:r>
-      <w:r>
-        <w:t xml:space="preserve">as inspiration. The nuclear pore, a </w:t>
-      </w:r>
-      <w:r>
-        <w:t xml:space="preserve">nanoscale </w:t>
-      </w:r>
-      <w:r>
-        <w:t>channel lined with intrinsically disordered FG nucleoporin</w:t>
-      </w:r>
-      <w:r>
-        <w:t xml:space="preserve"> proteins</w:t>
-      </w:r>
-      <w:r>
-        <w:t xml:space="preserve">, permits a high flux of transport factor proteins and their cargos while suppressing transport of proteins which cannot bind to the FG nucleoporins. </w:t>
-      </w:r>
-      <w:r>
-        <w:t xml:space="preserve"> A minimal model of nuclear transport was developed which relies on </w:t>
-      </w:r>
-      <w:r>
-        <w:t xml:space="preserve">mobility of the FG nucleoporin-transport factor complex; this bound diffusion arises from </w:t>
-      </w:r>
-      <w:r>
-        <w:t xml:space="preserve">transient, multivalent binding to flexible, dynamic tethers. </w:t>
-      </w:r>
-      <w:r>
-        <w:t>T</w:t>
-      </w:r>
-      <w:r>
-        <w:t xml:space="preserve">unable hydrogel </w:t>
-      </w:r>
-      <w:r>
-        <w:t xml:space="preserve">nuclear pore </w:t>
-      </w:r>
-      <w:r>
-        <w:t xml:space="preserve">mimics </w:t>
-      </w:r>
-      <w:r>
-        <w:t xml:space="preserve">were designed </w:t>
-      </w:r>
-      <w:r>
-        <w:t>which</w:t>
-      </w:r>
-      <w:r>
-        <w:t xml:space="preserve"> display non-zero bound diffusion. </w:t>
-      </w:r>
-      <w:r>
-        <w:t xml:space="preserve"> Both the model and experimental system </w:t>
-      </w:r>
-      <w:r>
-        <w:t>can be applied to high-throughput, highly-selective biofilters more generally.</w:t>
-      </w:r>
-      <w:bookmarkStart w:id="0" w:name="_GoBack"/>
-      <w:bookmarkEnd w:id="0"/>
-    </w:p>
+      <w:pPr>
+        <w:rPr>
+          <w:ins w:id="0" w:author="Loren Hough" w:date="2019-04-19T09:43:00Z"/>
+          <w:rFonts w:ascii="Times New Roman" w:eastAsia="Times New Roman" w:hAnsi="Times New Roman" w:cs="Times New Roman"/>
+        </w:rPr>
+      </w:pPr>
+      <w:ins w:id="1" w:author="Loren Hough" w:date="2019-04-19T09:43:00Z">
+        <w:r>
+          <w:rPr>
+            <w:rFonts w:ascii="Times New Roman" w:eastAsia="Times New Roman" w:hAnsi="Times New Roman" w:cs="Times New Roman"/>
+          </w:rPr>
+          <w:t>Biological filters are awesome.</w:t>
+        </w:r>
+      </w:ins>
+    </w:p>
+    <w:p>
+      <w:pPr>
+        <w:rPr>
+          <w:ins w:id="2" w:author="Loren Hough" w:date="2019-04-19T09:43:00Z"/>
+          <w:rFonts w:ascii="Times New Roman" w:eastAsia="Times New Roman" w:hAnsi="Times New Roman" w:cs="Times New Roman"/>
+        </w:rPr>
+      </w:pPr>
+      <w:ins w:id="3" w:author="Loren Hough" w:date="2019-04-19T09:43:00Z">
+        <w:r>
+          <w:rPr>
+            <w:rFonts w:ascii="Times New Roman" w:eastAsia="Times New Roman" w:hAnsi="Times New Roman" w:cs="Times New Roman"/>
+          </w:rPr>
+          <w:t>An example is the NPC.</w:t>
+        </w:r>
+      </w:ins>
+    </w:p>
+    <w:p>
+      <w:pPr>
+        <w:rPr>
+          <w:ins w:id="4" w:author="Loren Hough" w:date="2019-04-19T09:44:00Z"/>
+          <w:rFonts w:ascii="Times New Roman" w:eastAsia="Times New Roman" w:hAnsi="Times New Roman" w:cs="Times New Roman"/>
+        </w:rPr>
+      </w:pPr>
+      <w:ins w:id="5" w:author="Loren Hough" w:date="2019-04-19T09:43:00Z">
+        <w:r>
+          <w:rPr>
+            <w:rFonts w:ascii="Times New Roman" w:eastAsia="Times New Roman" w:hAnsi="Times New Roman" w:cs="Times New Roman"/>
+          </w:rPr>
+          <w:t>We sought to determine</w:t>
+        </w:r>
+      </w:ins>
+      <w:ins w:id="6" w:author="Loren Hough" w:date="2019-04-19T09:44:00Z">
+        <w:r>
+          <w:rPr>
+            <w:rFonts w:ascii="Times New Roman" w:eastAsia="Times New Roman" w:hAnsi="Times New Roman" w:cs="Times New Roman"/>
+          </w:rPr>
+          <w:t xml:space="preserve"> which</w:t>
+        </w:r>
+      </w:ins>
+      <w:ins w:id="7" w:author="Loren Hough" w:date="2019-04-19T09:43:00Z">
+        <w:r>
+          <w:rPr>
+            <w:rFonts w:ascii="Times New Roman" w:eastAsia="Times New Roman" w:hAnsi="Times New Roman" w:cs="Times New Roman"/>
+          </w:rPr>
+          <w:t xml:space="preserve"> minimal features from the N</w:t>
+        </w:r>
+      </w:ins>
+      <w:ins w:id="8" w:author="Loren Hough" w:date="2019-04-19T09:44:00Z">
+        <w:r>
+          <w:rPr>
+            <w:rFonts w:ascii="Times New Roman" w:eastAsia="Times New Roman" w:hAnsi="Times New Roman" w:cs="Times New Roman"/>
+          </w:rPr>
+          <w:t xml:space="preserve">PC that could be generalized to </w:t>
+        </w:r>
+        <w:proofErr w:type="gramStart"/>
+        <w:r>
+          <w:rPr>
+            <w:rFonts w:ascii="Times New Roman" w:eastAsia="Times New Roman" w:hAnsi="Times New Roman" w:cs="Times New Roman"/>
+          </w:rPr>
+          <w:t>others</w:t>
+        </w:r>
+        <w:proofErr w:type="gramEnd"/>
+        <w:r>
+          <w:rPr>
+            <w:rFonts w:ascii="Times New Roman" w:eastAsia="Times New Roman" w:hAnsi="Times New Roman" w:cs="Times New Roman"/>
+          </w:rPr>
+          <w:t xml:space="preserve"> systems were sufficient for NPC transport.</w:t>
+        </w:r>
+      </w:ins>
+    </w:p>
+    <w:p>
+      <w:pPr>
+        <w:rPr>
+          <w:rFonts w:ascii="Times New Roman" w:eastAsia="Times New Roman" w:hAnsi="Times New Roman" w:cs="Times New Roman"/>
+        </w:rPr>
+      </w:pPr>
+      <w:ins w:id="9" w:author="Loren Hough" w:date="2019-04-19T09:44:00Z">
+        <w:r>
+          <w:rPr>
+            <w:rFonts w:ascii="Times New Roman" w:eastAsia="Times New Roman" w:hAnsi="Times New Roman" w:cs="Times New Roman"/>
+          </w:rPr>
+          <w:t>Combining theory and experiments we determined that bound diffusion</w:t>
+        </w:r>
+      </w:ins>
+      <w:ins w:id="10" w:author="Loren Hough" w:date="2019-04-19T09:45:00Z">
+        <w:r>
+          <w:rPr>
+            <w:rFonts w:ascii="Times New Roman" w:eastAsia="Times New Roman" w:hAnsi="Times New Roman" w:cs="Times New Roman"/>
+          </w:rPr>
+          <w:t xml:space="preserve"> resulting from…</w:t>
+        </w:r>
+      </w:ins>
+      <w:ins w:id="11" w:author="Loren Hough" w:date="2019-04-19T09:44:00Z">
+        <w:r>
+          <w:rPr>
+            <w:rFonts w:ascii="Times New Roman" w:eastAsia="Times New Roman" w:hAnsi="Times New Roman" w:cs="Times New Roman"/>
+          </w:rPr>
+          <w:t>…tethers</w:t>
+        </w:r>
+      </w:ins>
+    </w:p>
+    <w:p>
+      <w:pPr>
+        <w:rPr>
+          <w:rFonts w:ascii="Times New Roman" w:eastAsia="Times New Roman" w:hAnsi="Times New Roman" w:cs="Times New Roman"/>
+        </w:rPr>
+      </w:pPr>
+    </w:p>
+    <w:p>
+      <w:pPr>
+        <w:rPr>
+          <w:rFonts w:ascii="Times New Roman" w:eastAsia="Times New Roman" w:hAnsi="Times New Roman" w:cs="Times New Roman"/>
+        </w:rPr>
+      </w:pPr>
+      <w:r>
+        <w:rPr>
+          <w:rFonts w:ascii="Times New Roman" w:eastAsia="Times New Roman" w:hAnsi="Times New Roman" w:cs="Times New Roman"/>
+        </w:rPr>
+        <w:t xml:space="preserve">Selective biofilters </w:t>
+      </w:r>
+      <w:r>
+        <w:rPr>
+          <w:rFonts w:ascii="Times New Roman" w:eastAsia="Times New Roman" w:hAnsi="Times New Roman" w:cs="Times New Roman"/>
+        </w:rPr>
+        <w:t>are counterintuitive when they permit rapid transport of highly selective proteins.</w:t>
+      </w:r>
+      <w:del w:id="12" w:author="Laura Kathleen Maguire" w:date="2019-04-22T05:53:00Z">
+        <w:r>
+          <w:rPr>
+            <w:rFonts w:ascii="Times New Roman" w:eastAsia="Times New Roman" w:hAnsi="Times New Roman" w:cs="Times New Roman"/>
+          </w:rPr>
+          <w:delText>The mechanisms by which selective biofilters function were investigated using both theory and experiment, using selective transport through the cell’s nuclear pore as inspiration. The nuclear pore, a nanoscale channel lined with intrinsically disordered FG nucleoporin proteins, permits a high flux of transport factor proteins and their cargos while suppressing transport of proteins which cannot bind to the FG nucleoporins.  A minimal model of nuclear transport was developed which relies on mobility of the FG nucleoporin-transport factor complex; this bound diffusion arises from transient, multivalent binding to flexible, dynamic tethers. Tunable hydrogel nuclear pore mimics were designed which display non-zero bound diffusion.  Both the model and experimental system can be applied to high-throughput, highly-selective biofilters more generally.</w:delText>
+        </w:r>
+      </w:del>
+    </w:p>
+    <w:p>
+      <w:pPr>
+        <w:rPr>
+          <w:rFonts w:ascii="Times New Roman" w:eastAsia="Times New Roman" w:hAnsi="Times New Roman" w:cs="Times New Roman"/>
+        </w:rPr>
+      </w:pPr>
+    </w:p>
+    <w:p>
+      <w:pPr>
+        <w:rPr>
+          <w:rFonts w:ascii="Times New Roman" w:eastAsia="Times New Roman" w:hAnsi="Times New Roman" w:cs="Times New Roman"/>
+        </w:rPr>
+      </w:pPr>
+      <w:r>
+        <w:rPr>
+          <w:rFonts w:ascii="Times New Roman" w:eastAsia="Times New Roman" w:hAnsi="Times New Roman" w:cs="Times New Roman"/>
+        </w:rPr>
+        <w:t>Selective biofilters are essential to life.</w:t>
+      </w:r>
+    </w:p>
+    <w:p>
+      <w:pPr>
+        <w:rPr>
+          <w:rFonts w:ascii="Times New Roman" w:eastAsia="Times New Roman" w:hAnsi="Times New Roman" w:cs="Times New Roman"/>
+        </w:rPr>
+      </w:pPr>
+    </w:p>
+    <w:p>
+      <w:pPr>
+        <w:rPr>
+          <w:rFonts w:ascii="Times New Roman" w:eastAsia="Times New Roman" w:hAnsi="Times New Roman" w:cs="Times New Roman"/>
+        </w:rPr>
+      </w:pPr>
+      <w:r>
+        <w:rPr>
+          <w:rFonts w:ascii="Times New Roman" w:eastAsia="Times New Roman" w:hAnsi="Times New Roman" w:cs="Times New Roman"/>
+        </w:rPr>
+        <w:t xml:space="preserve">Selective biofilters </w:t>
+      </w:r>
+      <w:r>
+        <w:rPr>
+          <w:rFonts w:ascii="Times New Roman" w:eastAsia="Times New Roman" w:hAnsi="Times New Roman" w:cs="Times New Roman"/>
+        </w:rPr>
+        <w:t>control the transport of lots of kinds of molecules.</w:t>
+      </w:r>
+    </w:p>
+    <w:p>
+      <w:pPr>
+        <w:rPr>
+          <w:rFonts w:ascii="Times New Roman" w:eastAsia="Times New Roman" w:hAnsi="Times New Roman" w:cs="Times New Roman"/>
+        </w:rPr>
+      </w:pPr>
+    </w:p>
+    <w:p>
+      <w:pPr>
+        <w:rPr>
+          <w:rFonts w:ascii="Times New Roman" w:eastAsia="Times New Roman" w:hAnsi="Times New Roman" w:cs="Times New Roman"/>
+        </w:rPr>
+      </w:pPr>
+      <w:r>
+        <w:rPr>
+          <w:rFonts w:ascii="Times New Roman" w:eastAsia="Times New Roman" w:hAnsi="Times New Roman" w:cs="Times New Roman"/>
+        </w:rPr>
+        <w:t>There are a lot of selective filters in living systems.</w:t>
+      </w:r>
+    </w:p>
+    <w:p>
+      <w:pPr>
+        <w:rPr>
+          <w:rFonts w:ascii="Times New Roman" w:eastAsia="Times New Roman" w:hAnsi="Times New Roman" w:cs="Times New Roman"/>
+        </w:rPr>
+      </w:pPr>
+    </w:p>
+    <w:p>
+      <w:pPr>
+        <w:rPr>
+          <w:rFonts w:ascii="Times New Roman" w:eastAsia="Times New Roman" w:hAnsi="Times New Roman" w:cs="Times New Roman"/>
+        </w:rPr>
+      </w:pPr>
+      <w:r>
+        <w:rPr>
+          <w:rFonts w:ascii="Times New Roman" w:eastAsia="Times New Roman" w:hAnsi="Times New Roman" w:cs="Times New Roman"/>
+        </w:rPr>
+        <w:t>There are a lot of cool selective filters in living systems.</w:t>
+      </w:r>
+    </w:p>
+    <w:p>
+      <w:pPr>
+        <w:rPr>
+          <w:rFonts w:ascii="Times New Roman" w:eastAsia="Times New Roman" w:hAnsi="Times New Roman" w:cs="Times New Roman"/>
+        </w:rPr>
+      </w:pPr>
+    </w:p>
+    <w:p>
+      <w:pPr>
+        <w:rPr>
+          <w:rFonts w:ascii="Times New Roman" w:eastAsia="Times New Roman" w:hAnsi="Times New Roman" w:cs="Times New Roman"/>
+        </w:rPr>
+      </w:pPr>
+      <w:r>
+        <w:rPr>
+          <w:rFonts w:ascii="Times New Roman" w:eastAsia="Times New Roman" w:hAnsi="Times New Roman" w:cs="Times New Roman"/>
+        </w:rPr>
+        <w:t>Selective filtering lets molecules move where they need to go.</w:t>
+      </w:r>
+    </w:p>
+    <w:p>
+      <w:pPr>
+        <w:rPr>
+          <w:rFonts w:ascii="Times New Roman" w:eastAsia="Times New Roman" w:hAnsi="Times New Roman" w:cs="Times New Roman"/>
+        </w:rPr>
+      </w:pPr>
+    </w:p>
+    <w:p>
+      <w:pPr>
+        <w:rPr>
+          <w:rFonts w:ascii="Times New Roman" w:eastAsia="Times New Roman" w:hAnsi="Times New Roman" w:cs="Times New Roman"/>
+        </w:rPr>
+      </w:pPr>
+      <w:r>
+        <w:rPr>
+          <w:rFonts w:ascii="Times New Roman" w:eastAsia="Times New Roman" w:hAnsi="Times New Roman" w:cs="Times New Roman"/>
+        </w:rPr>
+        <w:t>Living systems need selective filters to direct molecular traffic.</w:t>
+      </w:r>
+    </w:p>
+    <w:p>
+      <w:pPr>
+        <w:rPr>
+          <w:rFonts w:ascii="Times New Roman" w:eastAsia="Times New Roman" w:hAnsi="Times New Roman" w:cs="Times New Roman"/>
+        </w:rPr>
+      </w:pPr>
+    </w:p>
+    <w:p>
+      <w:pPr>
+        <w:rPr>
+          <w:rFonts w:ascii="Times New Roman" w:eastAsia="Times New Roman" w:hAnsi="Times New Roman" w:cs="Times New Roman"/>
+        </w:rPr>
+      </w:pPr>
+      <w:r>
+        <w:rPr>
+          <w:rFonts w:ascii="Times New Roman" w:eastAsia="Times New Roman" w:hAnsi="Times New Roman" w:cs="Times New Roman"/>
+        </w:rPr>
+        <w:t>Selective biofilters are interesting because they must balance specificity with speed of transport.</w:t>
+      </w:r>
+    </w:p>
+    <w:p>
+      <w:pPr>
+        <w:rPr>
+          <w:rFonts w:ascii="Times New Roman" w:eastAsia="Times New Roman" w:hAnsi="Times New Roman" w:cs="Times New Roman"/>
+        </w:rPr>
+      </w:pPr>
+    </w:p>
+    <w:p>
+      <w:pPr>
+        <w:rPr>
+          <w:del w:id="13" w:author="Laura Kathleen Maguire" w:date="2019-04-22T05:53:00Z"/>
+          <w:rFonts w:ascii="Times New Roman" w:eastAsia="Times New Roman" w:hAnsi="Times New Roman" w:cs="Times New Roman"/>
+        </w:rPr>
+      </w:pPr>
+      <w:r>
+        <w:rPr>
+          <w:rFonts w:ascii="Times New Roman" w:eastAsia="Times New Roman" w:hAnsi="Times New Roman" w:cs="Times New Roman"/>
+        </w:rPr>
+        <w:t xml:space="preserve">Living systems use selective filtering to direct molecular traffic, balancing specificity with speed of transport.  </w:t>
+      </w:r>
+      <w:r>
+        <w:rPr>
+          <w:rFonts w:ascii="Times New Roman" w:eastAsia="Times New Roman" w:hAnsi="Times New Roman" w:cs="Times New Roman"/>
+        </w:rPr>
+        <w:t xml:space="preserve">One example of an unusual biofilter is the nuclear pore complex (NPC), which controls transport of macromolecules between a cell’s nucleus and cytoplasm.  The NPC is a channel lined with disordered FG nucleoporin proteins, which block the passage of most macromolecules but allow a high flux of transport factor proteins and their cargo.  We sought to determine minimal features from </w:t>
+      </w:r>
+      <w:r>
+        <w:rPr>
+          <w:rFonts w:ascii="Times New Roman" w:eastAsia="Times New Roman" w:hAnsi="Times New Roman" w:cs="Times New Roman"/>
+        </w:rPr>
+        <w:t xml:space="preserve">the NPC which were sufficient for selective transport and could be generalized to other biofilters.  Combining modeling and experiment, we determined that selectivity can arise from bound-state diffusion resulting from transient, multivalent binding interactions to flexible molecular tethers. </w:t>
+      </w:r>
+      <w:bookmarkStart w:id="14" w:name="_GoBack"/>
+      <w:bookmarkEnd w:id="14"/>
+    </w:p>
+    <w:p/>
     <w:sectPr>
       <w:pgSz w:w="12240" w:h="15840"/>
       <w:pgMar w:top="1440" w:right="1440" w:bottom="1440" w:left="1440" w:header="720" w:footer="720" w:gutter="0"/>
@@ -101,6 +343,17 @@
     </w:sectPr>
   </w:body>
 </w:document>
+</file>
+
+<file path=word/people.xml><?xml version="1.0" encoding="utf-8"?>
+<w15:people xmlns:wpc="http://schemas.microsoft.com/office/word/2010/wordprocessingCanvas" xmlns:cx="http://schemas.microsoft.com/office/drawing/2014/chartex" xmlns:cx1="http://schemas.microsoft.com/office/drawing/2015/9/8/chartex" xmlns:cx2="http://schemas.microsoft.com/office/drawing/2015/10/21/chartex" xmlns:cx3="http://schemas.microsoft.com/office/drawing/2016/5/9/chartex" xmlns:cx4="http://schemas.microsoft.com/office/drawing/2016/5/10/chartex" xmlns:cx5="http://schemas.microsoft.com/office/drawing/2016/5/11/chartex" xmlns:cx6="http://schemas.microsoft.com/office/drawing/2016/5/12/chartex" xmlns:cx7="http://schemas.microsoft.com/office/drawing/2016/5/13/chartex" xmlns:cx8="http://schemas.microsoft.com/office/drawing/2016/5/14/chartex" xmlns:mc="http://schemas.openxmlformats.org/markup-compatibility/2006" xmlns:aink="http://schemas.microsoft.com/office/drawing/2016/ink" xmlns:am3d="http://schemas.microsoft.com/office/drawing/2017/model3d" xmlns:o="urn:schemas-microsoft-com:office:office" xmlns:r="http://schemas.openxmlformats.org/officeDocument/2006/relationships" xmlns:m="http://schemas.openxmlformats.org/officeDocument/2006/math" xmlns:v="urn:schemas-microsoft-com:vml" xmlns:wp14="http://schemas.microsoft.com/office/word/2010/wordprocessingDrawing" xmlns:wp="http://schemas.openxmlformats.org/drawingml/2006/wordprocessingDrawing" xmlns:w10="urn:schemas-microsoft-com:office:word" xmlns:w="http://schemas.openxmlformats.org/wordprocessingml/2006/main" xmlns:w14="http://schemas.microsoft.com/office/word/2010/wordml" xmlns:w15="http://schemas.microsoft.com/office/word/2012/wordml" xmlns:w16cid="http://schemas.microsoft.com/office/word/2016/wordml/cid" xmlns:w16se="http://schemas.microsoft.com/office/word/2015/wordml/symex" xmlns:wpg="http://schemas.microsoft.com/office/word/2010/wordprocessingGroup" xmlns:wpi="http://schemas.microsoft.com/office/word/2010/wordprocessingInk" xmlns:wne="http://schemas.microsoft.com/office/word/2006/wordml" xmlns:wps="http://schemas.microsoft.com/office/word/2010/wordprocessingShape" mc:Ignorable="w14 w15 w16se w16cid wp14">
+  <w15:person w15:author="Loren Hough">
+    <w15:presenceInfo w15:providerId="AD" w15:userId="S::hough@colorado.edu::37d88ecd-955a-4c0b-9833-8f75a31fcaaf"/>
+  </w15:person>
+  <w15:person w15:author="Laura Kathleen Maguire">
+    <w15:presenceInfo w15:providerId="AD" w15:userId="S::lama9111@colorado.edu::001256d1-360f-451c-9bb9-a88ac2dac7e7"/>
+  </w15:person>
+</w15:people>
 </file>
 
 <file path=word/styles.xml><?xml version="1.0" encoding="utf-8"?>
@@ -522,6 +775,33 @@
     <w:semiHidden/>
     <w:unhideWhenUsed/>
   </w:style>
+  <w:style w:type="paragraph" w:styleId="BalloonText">
+    <w:name w:val="Balloon Text"/>
+    <w:basedOn w:val="Normal"/>
+    <w:link w:val="BalloonTextChar"/>
+    <w:uiPriority w:val="99"/>
+    <w:semiHidden/>
+    <w:unhideWhenUsed/>
+    <w:rsid w:val="007A7797"/>
+    <w:rPr>
+      <w:rFonts w:ascii="Times New Roman" w:hAnsi="Times New Roman" w:cs="Times New Roman"/>
+      <w:sz w:val="18"/>
+      <w:szCs w:val="18"/>
+    </w:rPr>
+  </w:style>
+  <w:style w:type="character" w:customStyle="1" w:styleId="BalloonTextChar">
+    <w:name w:val="Balloon Text Char"/>
+    <w:basedOn w:val="DefaultParagraphFont"/>
+    <w:link w:val="BalloonText"/>
+    <w:uiPriority w:val="99"/>
+    <w:semiHidden/>
+    <w:rsid w:val="007A7797"/>
+    <w:rPr>
+      <w:rFonts w:ascii="Times New Roman" w:hAnsi="Times New Roman" w:cs="Times New Roman"/>
+      <w:sz w:val="18"/>
+      <w:szCs w:val="18"/>
+    </w:rPr>
+  </w:style>
 </w:styles>
 </file>
 

</xml_diff>

<commit_message>
updated bound diffusion figure in ch 04
</commit_message>
<xml_diff>
--- a/flyer-abstract.docx
+++ b/flyer-abstract.docx
@@ -5,7 +5,69 @@
     <w:p>
       <w:pPr>
         <w:rPr>
-          <w:del w:id="0" w:author="Laura Kathleen Maguire" w:date="2019-04-22T05:53:00Z"/>
+          <w:rFonts w:ascii="Times New Roman" w:eastAsia="Times New Roman" w:hAnsi="Times New Roman" w:cs="Times New Roman"/>
+        </w:rPr>
+      </w:pPr>
+      <w:bookmarkStart w:id="0" w:name="_GoBack"/>
+      <w:r>
+        <w:rPr>
+          <w:rFonts w:ascii="Times New Roman" w:eastAsia="Times New Roman" w:hAnsi="Times New Roman" w:cs="Times New Roman"/>
+        </w:rPr>
+        <w:t xml:space="preserve">Living systems use selective filtering to </w:t>
+      </w:r>
+      <w:r>
+        <w:rPr>
+          <w:rFonts w:ascii="Times New Roman" w:eastAsia="Times New Roman" w:hAnsi="Times New Roman" w:cs="Times New Roman"/>
+        </w:rPr>
+        <w:t xml:space="preserve">create regions of different composition that nevertheless exchange molecules between them. </w:t>
+      </w:r>
+      <w:r>
+        <w:rPr>
+          <w:rFonts w:ascii="Times New Roman" w:eastAsia="Times New Roman" w:hAnsi="Times New Roman" w:cs="Times New Roman"/>
+        </w:rPr>
+        <w:t xml:space="preserve">For example, the nuclear pore allows for the rapid transport of some macromolecules between cells’ nucleus and cytoplasm while effectively blocking the passage of others. Unlike most artificial filters, it does not rely primarily on either size or charge.  </w:t>
+      </w:r>
+      <w:r>
+        <w:rPr>
+          <w:rFonts w:ascii="Times New Roman" w:eastAsia="Times New Roman" w:hAnsi="Times New Roman" w:cs="Times New Roman"/>
+        </w:rPr>
+        <w:t xml:space="preserve">We sought to determine minimal features from </w:t>
+      </w:r>
+      <w:r>
+        <w:rPr>
+          <w:rFonts w:ascii="Times New Roman" w:eastAsia="Times New Roman" w:hAnsi="Times New Roman" w:cs="Times New Roman"/>
+        </w:rPr>
+        <w:t xml:space="preserve">the </w:t>
+      </w:r>
+      <w:r>
+        <w:rPr>
+          <w:rFonts w:ascii="Times New Roman" w:eastAsia="Times New Roman" w:hAnsi="Times New Roman" w:cs="Times New Roman"/>
+        </w:rPr>
+        <w:t xml:space="preserve">nuclear pore </w:t>
+      </w:r>
+      <w:r>
+        <w:rPr>
+          <w:rFonts w:ascii="Times New Roman" w:eastAsia="Times New Roman" w:hAnsi="Times New Roman" w:cs="Times New Roman"/>
+        </w:rPr>
+        <w:t>which</w:t>
+      </w:r>
+      <w:r>
+        <w:rPr>
+          <w:rFonts w:ascii="Times New Roman" w:eastAsia="Times New Roman" w:hAnsi="Times New Roman" w:cs="Times New Roman"/>
+        </w:rPr>
+        <w:t xml:space="preserve"> were sufficient for selective transport and could be generalized to other biofilters.  Combining modeling and experiment, we determined that selectivity can arise from bound-state diffusion resulting from transient, multivalent binding interactions to flexible molecular tethers.</w:t>
+      </w:r>
+    </w:p>
+    <w:bookmarkEnd w:id="0"/>
+    <w:p/>
+    <w:p/>
+    <w:p/>
+    <w:p/>
+    <w:p/>
+    <w:p>
+      <w:pPr>
+        <w:rPr>
+          <w:del w:id="1" w:author="Laura Kathleen Maguire" w:date="2019-04-22T05:53:00Z"/>
           <w:rFonts w:ascii="Times New Roman" w:eastAsia="Times New Roman" w:hAnsi="Times New Roman" w:cs="Times New Roman"/>
         </w:rPr>
       </w:pPr>
@@ -13,23 +75,10 @@
         <w:rPr>
           <w:rFonts w:ascii="Times New Roman" w:eastAsia="Times New Roman" w:hAnsi="Times New Roman" w:cs="Times New Roman"/>
         </w:rPr>
-        <w:t xml:space="preserve">Living systems use selective filtering to direct molecular traffic, balancing specificity with speed of transport.  </w:t>
+        <w:t>Living systems use selective filtering to direct molecular traffic, balancing specificity with speed of transport.  One example of an unusual biofilter is the nuclear pore complex (NPC), which controls transport of macromolecules between a cell’s nucleus and cytoplasm.  The NPC is a channel lined with disordered FG nucleoporin proteins, which block the passage of most macromolecules but allow a high flux of transport factor proteins and their cargo.  We sought to determine minimal features from the NPC which were sufficient for selective transport and could be generalized to other biofilters.  Combining modeling and experiment, we determined that selectivity can arise from bound-state diffusion resulting from transient, multivalent binding interactions to flexible molecular tethers.</w:t>
       </w:r>
-      <w:r>
-        <w:rPr>
-          <w:rFonts w:ascii="Times New Roman" w:eastAsia="Times New Roman" w:hAnsi="Times New Roman" w:cs="Times New Roman"/>
-        </w:rPr>
-        <w:t xml:space="preserve">One example of an unusual biofilter is the nuclear pore complex (NPC), which controls transport of macromolecules between a cell’s nucleus and cytoplasm.  The NPC is a channel lined with disordered FG nucleoporin proteins, which block the passage of most macromolecules but allow a high flux of transport factor proteins and their cargo.  We sought to determine minimal features from </w:t>
-      </w:r>
-      <w:r>
-        <w:rPr>
-          <w:rFonts w:ascii="Times New Roman" w:eastAsia="Times New Roman" w:hAnsi="Times New Roman" w:cs="Times New Roman"/>
-        </w:rPr>
-        <w:t>the NPC which were sufficient for selective transport and could be generalized to other biofilters.  Combining modeling and experiment, we determined that selectivity can arise from bound-state diffusion resulting from transient, multivalent binding interactions to flexible molecular tethers.</w:t>
-      </w:r>
-      <w:bookmarkStart w:id="1" w:name="_GoBack"/>
-      <w:bookmarkEnd w:id="1"/>
     </w:p>
+    <w:p/>
     <w:p/>
     <w:sectPr>
       <w:pgSz w:w="12240" w:h="15840"/>

</xml_diff>